<commit_message>
Engenharia - executados casos de teste para funcionalidade de e-mail.
</commit_message>
<xml_diff>
--- a/Engenharia/Engenharia de Testes/Funcionalidades/Enviar email/[USXX] - Envio de emails.docx
+++ b/Engenharia/Engenharia de Testes/Funcionalidades/Enviar email/[USXX] - Envio de emails.docx
@@ -301,6 +301,13 @@
                 <w:highlight w:val="yellow"/>
               </w:rPr>
             </w:pPr>
+            <w:r>
+              <w:rPr>
+                <w:color w:val="000000" w:themeColor="text1"/>
+                <w:highlight w:val="green"/>
+              </w:rPr>
+              <w:t>Aprovado. Um e-mail foi recebido.</w:t>
+            </w:r>
           </w:p>
         </w:tc>
       </w:tr>
@@ -403,6 +410,15 @@
                 <w:highlight w:val="yellow"/>
               </w:rPr>
             </w:pPr>
+            <w:r>
+              <w:rPr>
+                <w:color w:val="000000" w:themeColor="text1"/>
+                <w:highlight w:val="green"/>
+              </w:rPr>
+              <w:t>Aprovado. Um e-mail foi recebido.</w:t>
+            </w:r>
+            <w:bookmarkStart w:id="0" w:name="_GoBack"/>
+            <w:bookmarkEnd w:id="0"/>
           </w:p>
         </w:tc>
       </w:tr>
@@ -446,13 +462,7 @@
               <w:rPr>
                 <w:b/>
               </w:rPr>
-              <w:t xml:space="preserve">Usuário </w:t>
-            </w:r>
-            <w:r>
-              <w:rPr>
-                <w:b/>
-              </w:rPr>
-              <w:t>Empreendedor Correspondente está criando um plano de negócio.</w:t>
+              <w:t>Usuário Empreendedor Correspondente está criando um plano de negócio.</w:t>
             </w:r>
           </w:p>
           <w:p>
@@ -520,6 +530,13 @@
                 <w:highlight w:val="yellow"/>
               </w:rPr>
             </w:pPr>
+            <w:r>
+              <w:rPr>
+                <w:color w:val="000000" w:themeColor="text1"/>
+                <w:highlight w:val="green"/>
+              </w:rPr>
+              <w:t>Aprovado. Um e-mail foi recebido.</w:t>
+            </w:r>
           </w:p>
         </w:tc>
       </w:tr>
@@ -563,19 +580,7 @@
               <w:rPr>
                 <w:b/>
               </w:rPr>
-              <w:t>Usuário Em</w:t>
-            </w:r>
-            <w:r>
-              <w:rPr>
-                <w:b/>
-              </w:rPr>
-              <w:t>preendedor Correspondente está revisando</w:t>
-            </w:r>
-            <w:r>
-              <w:rPr>
-                <w:b/>
-              </w:rPr>
-              <w:t xml:space="preserve"> um plano de negócio.</w:t>
+              <w:t>Usuário Empreendedor Correspondente está revisando um plano de negócio.</w:t>
             </w:r>
           </w:p>
           <w:p>
@@ -657,14 +662,18 @@
                 <w:highlight w:val="yellow"/>
               </w:rPr>
             </w:pPr>
+            <w:r>
+              <w:rPr>
+                <w:color w:val="000000" w:themeColor="text1"/>
+                <w:highlight w:val="green"/>
+              </w:rPr>
+              <w:t>Aprovado. Um e-mail foi recebido.</w:t>
+            </w:r>
           </w:p>
         </w:tc>
       </w:tr>
     </w:tbl>
-    <w:p>
-      <w:bookmarkStart w:id="0" w:name="_GoBack"/>
-      <w:bookmarkEnd w:id="0"/>
-    </w:p>
+    <w:p/>
     <w:sectPr>
       <w:pgSz w:w="16838" w:h="11906" w:orient="landscape"/>
       <w:pgMar w:top="1701" w:right="1417" w:bottom="1701" w:left="1417" w:header="708" w:footer="708" w:gutter="0"/>

</xml_diff>